<commit_message>
Improved Army List Template, +2 Armies, Balance
</commit_message>
<xml_diff>
--- a/Factions/Chaos Space Marines/CSM - Night Lords.docx
+++ b/Factions/Chaos Space Marines/CSM - Night Lords.docx
@@ -34,12 +34,7 @@
         <w:t>Chaos Undivided</w:t>
       </w:r>
       <w:r>
-        <w:t xml:space="preserve">, and may choose any God as their alignment. Their devotion is limited to acceptance however, and they may not have units of Devotion Level </w:t>
-      </w:r>
-      <w:bookmarkStart w:id="0" w:name="_GoBack"/>
-      <w:bookmarkEnd w:id="0"/>
-      <w:r>
-        <w:t>3 or Chaos Sorcerers.</w:t>
+        <w:t>, and may choose any God as their alignment. Their devotion is limited to acceptance however, and they may not have units of Devotion Level 3 or Chaos Sorcerers.</w:t>
       </w:r>
     </w:p>
     <w:p/>
@@ -47,12 +42,12 @@
       <w:pPr>
         <w:pStyle w:val="Heading2"/>
       </w:pPr>
-      <w:bookmarkStart w:id="1" w:name="_Toc441669628"/>
+      <w:bookmarkStart w:id="0" w:name="_Toc441669628"/>
       <w:r>
         <w:t>Special Rules</w:t>
       </w:r>
     </w:p>
-    <w:bookmarkEnd w:id="1"/>
+    <w:bookmarkEnd w:id="0"/>
     <w:p>
       <w:pPr>
         <w:pStyle w:val="WeaponHeadings"/>
@@ -102,7 +97,18 @@
     </w:p>
     <w:p>
       <w:r>
-        <w:t>When a Night Lord attacks an enemy that hasn’t seen them this round (up until the Night Lord’s turn), they must roll a dice before the attack. On a &gt;10 (</w:t>
+        <w:t xml:space="preserve">When a Night Lord attacks </w:t>
+      </w:r>
+      <w:r>
+        <w:t>an enemy that hasn’t seen them in this or the last</w:t>
+      </w:r>
+      <w:r>
+        <w:t xml:space="preserve"> round</w:t>
+      </w:r>
+      <w:bookmarkStart w:id="1" w:name="_GoBack"/>
+      <w:bookmarkEnd w:id="1"/>
+      <w:r>
+        <w:t>, they must roll a dice before the attack. On a &gt;10 (</w:t>
       </w:r>
       <w:proofErr w:type="spellStart"/>
       <w:r>
@@ -1997,7 +2003,7 @@
 </file>
 
 <file path=customXml/itemProps1.xml><?xml version="1.0" encoding="utf-8"?>
-<ds:datastoreItem xmlns:ds="http://schemas.openxmlformats.org/officeDocument/2006/customXml" ds:itemID="{EB7974D8-8E2A-4A49-9762-F1295CA28D16}">
+<ds:datastoreItem xmlns:ds="http://schemas.openxmlformats.org/officeDocument/2006/customXml" ds:itemID="{59B96607-FE2F-498A-9331-E12EADF31658}">
   <ds:schemaRefs>
     <ds:schemaRef ds:uri="http://schemas.openxmlformats.org/officeDocument/2006/bibliography"/>
   </ds:schemaRefs>

</xml_diff>